<commit_message>
Casos de teste do professor com respostas adicionados
</commit_message>
<xml_diff>
--- a/CTC-20-Projeto-1.docx
+++ b/CTC-20-Projeto-1.docx
@@ -1,6 +1,6 @@
 
 <file path=word/document.xml><?xml version="1.0" encoding="utf-8"?>
-<w:document xmlns:wpc="http://schemas.microsoft.com/office/word/2010/wordprocessingCanvas" xmlns:mc="http://schemas.openxmlformats.org/markup-compatibility/2006" xmlns:o="urn:schemas-microsoft-com:office:office" xmlns:r="http://schemas.openxmlformats.org/officeDocument/2006/relationships" xmlns:m="http://schemas.openxmlformats.org/officeDocument/2006/math" xmlns:v="urn:schemas-microsoft-com:vml" xmlns:wp14="http://schemas.microsoft.com/office/word/2010/wordprocessingDrawing" xmlns:wp="http://schemas.openxmlformats.org/drawingml/2006/wordprocessingDrawing" xmlns:w10="urn:schemas-microsoft-com:office:word" xmlns:w="http://schemas.openxmlformats.org/wordprocessingml/2006/main" xmlns:w14="http://schemas.microsoft.com/office/word/2010/wordml" xmlns:w15="http://schemas.microsoft.com/office/word/2012/wordml" xmlns:wpg="http://schemas.microsoft.com/office/word/2010/wordprocessingGroup" xmlns:wpi="http://schemas.microsoft.com/office/word/2010/wordprocessingInk" xmlns:wne="http://schemas.microsoft.com/office/word/2006/wordml" xmlns:wps="http://schemas.microsoft.com/office/word/2010/wordprocessingShape" mc:Ignorable="w14 w15 wp14">
+<w:document xmlns:wpc="http://schemas.microsoft.com/office/word/2010/wordprocessingCanvas" xmlns:cx="http://schemas.microsoft.com/office/drawing/2014/chartex" xmlns:mc="http://schemas.openxmlformats.org/markup-compatibility/2006" xmlns:o="urn:schemas-microsoft-com:office:office" xmlns:r="http://schemas.openxmlformats.org/officeDocument/2006/relationships" xmlns:m="http://schemas.openxmlformats.org/officeDocument/2006/math" xmlns:v="urn:schemas-microsoft-com:vml" xmlns:wp14="http://schemas.microsoft.com/office/word/2010/wordprocessingDrawing" xmlns:wp="http://schemas.openxmlformats.org/drawingml/2006/wordprocessingDrawing" xmlns:w10="urn:schemas-microsoft-com:office:word" xmlns:w="http://schemas.openxmlformats.org/wordprocessingml/2006/main" xmlns:w14="http://schemas.microsoft.com/office/word/2010/wordml" xmlns:w15="http://schemas.microsoft.com/office/word/2012/wordml" xmlns:w16se="http://schemas.microsoft.com/office/word/2015/wordml/symex" xmlns:wpg="http://schemas.microsoft.com/office/word/2010/wordprocessingGroup" xmlns:wpi="http://schemas.microsoft.com/office/word/2010/wordprocessingInk" xmlns:wne="http://schemas.microsoft.com/office/word/2006/wordml" xmlns:wps="http://schemas.microsoft.com/office/word/2010/wordprocessingShape" mc:Ignorable="w14 w15 w16se wp14">
   <w:body>
     <w:p>
       <w:pPr>
@@ -13,6 +13,7 @@
         <w:rPr>
           <w:noProof/>
           <w:color w:val="000000"/>
+          <w:lang w:val="en-CA" w:eastAsia="ja-JP"/>
         </w:rPr>
         <w:drawing>
           <wp:inline distT="0" distB="0" distL="0" distR="0">
@@ -417,26 +418,9 @@
       <w:r>
         <w:t xml:space="preserve">Implementou-se o projeto utilizando-se a linguagem C++. O código fonte completo pode ser encontrado no link: </w:t>
       </w:r>
-      <w:hyperlink r:id="rId8" w:history="1">
-        <w:r>
-          <w:rPr>
-            <w:rStyle w:val="Hyperlink"/>
-          </w:rPr>
-          <w:t>http://li</w:t>
-        </w:r>
-        <w:r>
-          <w:rPr>
-            <w:rStyle w:val="Hyperlink"/>
-          </w:rPr>
-          <w:t>n</w:t>
-        </w:r>
-        <w:r>
-          <w:rPr>
-            <w:rStyle w:val="Hyperlink"/>
-          </w:rPr>
-          <w:t>k.com</w:t>
-        </w:r>
-      </w:hyperlink>
+      <w:r>
+        <w:t>https://github.com/MexicanoT18/CTC-20-2016-Projeto-1.git</w:t>
+      </w:r>
       <w:r>
         <w:t>.</w:t>
       </w:r>
@@ -463,6 +447,26 @@
         <w:ind w:firstLine="510"/>
         <w:jc w:val="both"/>
       </w:pPr>
+      <w:proofErr w:type="spellStart"/>
+      <w:r>
+        <w:t>Table.h</w:t>
+      </w:r>
+      <w:proofErr w:type="spellEnd"/>
+      <w:r>
+        <w:t xml:space="preserve">: Lê o arquivo de entrada, guarda </w:t>
+      </w:r>
+      <w:r>
+        <w:t xml:space="preserve">um vetor contendo </w:t>
+      </w:r>
+      <w:r>
+        <w:t xml:space="preserve">os elementos e mapeia o resultado da operação * entre </w:t>
+      </w:r>
+      <w:r>
+        <w:t>dois elementos</w:t>
+      </w:r>
+      <w:r>
+        <w:t>.</w:t>
+      </w:r>
     </w:p>
     <w:p>
       <w:pPr>
@@ -470,17 +474,25 @@
         <w:ind w:firstLine="510"/>
         <w:jc w:val="both"/>
       </w:pPr>
-      <w:r>
-        <w:t xml:space="preserve">Table.cpp: Lê o arquivo de entrada, guarda </w:t>
-      </w:r>
-      <w:r>
-        <w:t xml:space="preserve">um vetor contendo </w:t>
-      </w:r>
-      <w:r>
-        <w:t xml:space="preserve">os elementos e mapeia o resultado da operação * entre </w:t>
-      </w:r>
-      <w:r>
-        <w:t>dois elementos</w:t>
+      <w:proofErr w:type="spellStart"/>
+      <w:r>
+        <w:t>Group.h</w:t>
+      </w:r>
+      <w:proofErr w:type="spellEnd"/>
+      <w:r>
+        <w:t xml:space="preserve">: Verifica se </w:t>
+      </w:r>
+      <w:r>
+        <w:t>(G, *)</w:t>
+      </w:r>
+      <w:r>
+        <w:t xml:space="preserve"> corresponde de fato a um grupo; </w:t>
+      </w:r>
+      <w:r>
+        <w:t>contém um vetor com os elementos</w:t>
+      </w:r>
+      <w:r>
+        <w:t xml:space="preserve"> do conjunto G</w:t>
       </w:r>
       <w:r>
         <w:t>.</w:t>
@@ -492,20 +504,42 @@
         <w:ind w:firstLine="510"/>
         <w:jc w:val="both"/>
       </w:pPr>
-      <w:r>
-        <w:t xml:space="preserve">Group.cpp: Verifica se </w:t>
-      </w:r>
-      <w:r>
-        <w:t>(G, *)</w:t>
-      </w:r>
-      <w:r>
-        <w:t xml:space="preserve"> corresponde de fato a um grupo; </w:t>
-      </w:r>
-      <w:r>
-        <w:t>contém um vetor com os elementos</w:t>
-      </w:r>
-      <w:r>
-        <w:t xml:space="preserve"> do conjunto G</w:t>
+      <w:proofErr w:type="spellStart"/>
+      <w:r>
+        <w:t>Element.h</w:t>
+      </w:r>
+      <w:proofErr w:type="spellEnd"/>
+      <w:r>
+        <w:t xml:space="preserve">: </w:t>
+      </w:r>
+      <w:r>
+        <w:t>Guarda</w:t>
+      </w:r>
+      <w:r>
+        <w:t xml:space="preserve"> as propriedades de um elemento: valor (char) e se é válido (</w:t>
+      </w:r>
+      <w:proofErr w:type="spellStart"/>
+      <w:r>
+        <w:t>bool</w:t>
+      </w:r>
+      <w:proofErr w:type="spellEnd"/>
+      <w:r>
+        <w:t xml:space="preserve">). Possui </w:t>
+      </w:r>
+      <w:r>
+        <w:t>uma variável que mapeia</w:t>
+      </w:r>
+      <w:r>
+        <w:t xml:space="preserve"> </w:t>
+      </w:r>
+      <w:r>
+        <w:t>o resultado d</w:t>
+      </w:r>
+      <w:r>
+        <w:t>a operaç</w:t>
+      </w:r>
+      <w:r>
+        <w:t>ão * entre dois elementos</w:t>
       </w:r>
       <w:r>
         <w:t>.</w:t>
@@ -517,48 +551,30 @@
         <w:ind w:firstLine="510"/>
         <w:jc w:val="both"/>
       </w:pPr>
-      <w:r>
-        <w:t xml:space="preserve">Element.cpp: </w:t>
-      </w:r>
-      <w:r>
-        <w:t>Guarda</w:t>
-      </w:r>
-      <w:r>
-        <w:t xml:space="preserve"> as propriedades de um elemento: valor (char) e se é válido (</w:t>
-      </w:r>
       <w:proofErr w:type="spellStart"/>
       <w:r>
-        <w:t>bool</w:t>
+        <w:t>HasseDiagram.h</w:t>
       </w:r>
       <w:proofErr w:type="spellEnd"/>
       <w:r>
-        <w:t xml:space="preserve">). Possui </w:t>
-      </w:r>
-      <w:r>
-        <w:t>uma variável que mapeia</w:t>
-      </w:r>
-      <w:r>
-        <w:t xml:space="preserve"> </w:t>
-      </w:r>
-      <w:r>
-        <w:t>o resultado d</w:t>
-      </w:r>
-      <w:r>
-        <w:t>a operaç</w:t>
-      </w:r>
-      <w:r>
-        <w:t>ão * entre dois elementos</w:t>
-      </w:r>
+        <w:t xml:space="preserve">: Recebe a lista com todos os subgrupos a faz a montagem do diagrama de </w:t>
+      </w:r>
+      <w:proofErr w:type="spellStart"/>
+      <w:r>
+        <w:t>Hasse</w:t>
+      </w:r>
+      <w:proofErr w:type="spellEnd"/>
+      <w:r>
+        <w:t xml:space="preserve">, assim como gera o arquivo em um formato compatível com o </w:t>
+      </w:r>
+      <w:proofErr w:type="spellStart"/>
+      <w:r>
+        <w:t>GraphViz</w:t>
+      </w:r>
+      <w:proofErr w:type="spellEnd"/>
       <w:r>
         <w:t>.</w:t>
       </w:r>
-    </w:p>
-    <w:p>
-      <w:pPr>
-        <w:pStyle w:val="Default"/>
-        <w:ind w:firstLine="510"/>
-        <w:jc w:val="both"/>
-      </w:pPr>
     </w:p>
     <w:p>
       <w:pPr>
@@ -715,11 +731,7 @@
         </m:sSub>
       </m:oMath>
       <w:r>
-        <w:t xml:space="preserve">}, </w:t>
-      </w:r>
-      <w:proofErr w:type="gramStart"/>
-      <w:r>
-        <w:t xml:space="preserve">onde </w:t>
+        <w:t xml:space="preserve">}, onde </w:t>
       </w:r>
       <m:oMath>
         <m:sSub>
@@ -755,7 +767,6 @@
       <w:r>
         <w:t>corresponde</w:t>
       </w:r>
-      <w:proofErr w:type="gramEnd"/>
       <w:r>
         <w:t xml:space="preserve"> </w:t>
       </w:r>
@@ -763,10 +774,7 @@
         <w:t>a</w:t>
       </w:r>
       <w:r>
-        <w:t>o elemento neutro</w:t>
-      </w:r>
-      <w:r>
-        <w:t xml:space="preserve">. </w:t>
+        <w:t xml:space="preserve">o elemento neutro. </w:t>
       </w:r>
       <w:r>
         <w:t xml:space="preserve">Como hipótese para a </w:t>
@@ -802,10 +810,7 @@
         <w:t xml:space="preserve"> linha </w:t>
       </w:r>
       <w:r>
-        <w:t>na matriz</w:t>
-      </w:r>
-      <w:r>
-        <w:t xml:space="preserve"> </w:t>
+        <w:t xml:space="preserve">na matriz </w:t>
       </w:r>
       <w:r>
         <w:t>corresponde</w:t>
@@ -817,11 +822,7 @@
         <w:t>o resultado da</w:t>
       </w:r>
       <w:r>
-        <w:t xml:space="preserve"> </w:t>
-      </w:r>
-      <w:proofErr w:type="gramStart"/>
-      <w:r>
-        <w:t>operação</w:t>
+        <w:t xml:space="preserve"> operação</w:t>
       </w:r>
       <w:r>
         <w:t xml:space="preserve"> </w:t>
@@ -887,18 +888,10 @@
         </m:sSub>
       </m:oMath>
       <w:r>
-        <w:t>.</w:t>
-      </w:r>
-      <w:proofErr w:type="gramEnd"/>
-      <w:r>
-        <w:t xml:space="preserve"> A</w:t>
-      </w:r>
-      <w:r>
-        <w:t xml:space="preserve">ssim, </w:t>
-      </w:r>
-      <w:proofErr w:type="gramStart"/>
-      <w:r>
-        <w:t xml:space="preserve">como </w:t>
+        <w:t>. A</w:t>
+      </w:r>
+      <w:r>
+        <w:t xml:space="preserve">ssim, como </w:t>
       </w:r>
       <m:oMath>
         <m:sSub>
@@ -993,11 +986,7 @@
         </m:sSub>
       </m:oMath>
       <w:r>
-        <w:t>,</w:t>
-      </w:r>
-      <w:proofErr w:type="gramEnd"/>
-      <w:r>
-        <w:t xml:space="preserve"> os</w:t>
+        <w:t>, os</w:t>
       </w:r>
       <w:r>
         <w:t xml:space="preserve"> elementos </w:t>
@@ -1045,11 +1034,7 @@
         <w:t>O</w:t>
       </w:r>
       <w:r>
-        <w:t xml:space="preserve">s valores de todas as possíveis </w:t>
-      </w:r>
-      <w:proofErr w:type="gramStart"/>
-      <w:r>
-        <w:t>operações</w:t>
+        <w:t>s valores de todas as possíveis operações</w:t>
       </w:r>
       <w:r>
         <w:t xml:space="preserve"> </w:t>
@@ -1117,31 +1102,12 @@
           <w:rPr>
             <w:rFonts w:ascii="Cambria Math" w:hAnsi="Cambria Math"/>
           </w:rPr>
-          <m:t xml:space="preserve">, 1≤i≤n, </m:t>
-        </m:r>
-        <m:r>
-          <w:rPr>
-            <w:rFonts w:ascii="Cambria Math" w:hAnsi="Cambria Math"/>
-          </w:rPr>
-          <m:t xml:space="preserve"> 1≤</m:t>
-        </m:r>
-        <m:r>
-          <w:rPr>
-            <w:rFonts w:ascii="Cambria Math" w:hAnsi="Cambria Math"/>
-          </w:rPr>
-          <m:t>j</m:t>
-        </m:r>
-        <m:r>
-          <w:rPr>
-            <w:rFonts w:ascii="Cambria Math" w:hAnsi="Cambria Math"/>
-          </w:rPr>
-          <m:t>≤n</m:t>
+          <m:t>, 1≤i≤n,  1≤j≤n</m:t>
         </m:r>
       </m:oMath>
       <w:r>
         <w:t>,</w:t>
       </w:r>
-      <w:proofErr w:type="gramEnd"/>
       <w:r>
         <w:t xml:space="preserve"> </w:t>
       </w:r>
@@ -1182,11 +1148,7 @@
       </w:r>
       <w:proofErr w:type="spellEnd"/>
       <w:r>
-        <w:t xml:space="preserve">”. Deste modo o resultado </w:t>
-      </w:r>
-      <w:proofErr w:type="gramStart"/>
-      <w:r>
-        <w:t xml:space="preserve">de </w:t>
+        <w:t xml:space="preserve">”. Deste modo o resultado de </w:t>
       </w:r>
       <m:oMath>
         <m:sSub>
@@ -1249,11 +1211,7 @@
         </m:sSub>
       </m:oMath>
       <w:r>
-        <w:t xml:space="preserve"> pode</w:t>
-      </w:r>
-      <w:proofErr w:type="gramEnd"/>
-      <w:r>
-        <w:t xml:space="preserve"> ser obtido em </w:t>
+        <w:t xml:space="preserve"> pode ser obtido em </w:t>
       </w:r>
       <m:oMath>
         <m:r>
@@ -1444,10 +1402,7 @@
       </w:r>
       <w:proofErr w:type="gramEnd"/>
       <w:r>
-        <w:t xml:space="preserve"> linhas</w:t>
-      </w:r>
-      <w:r>
-        <w:t xml:space="preserve"> ou </w:t>
+        <w:t xml:space="preserve"> linhas ou </w:t>
       </w:r>
       <w:r>
         <w:t>uma linha não possui n caracteres) será retornado um erro.</w:t>
@@ -1636,7 +1591,6 @@
               <w:pStyle w:val="Default"/>
               <w:jc w:val="center"/>
             </w:pPr>
-            <w:proofErr w:type="gramStart"/>
             <w:r>
               <w:t>a</w:t>
             </w:r>
@@ -1646,7 +1600,6 @@
               </w:rPr>
               <w:t>i</w:t>
             </w:r>
-            <w:proofErr w:type="gramEnd"/>
             <w:r>
               <w:t>\</w:t>
             </w:r>
@@ -1687,15 +1640,7 @@
               <w:jc w:val="center"/>
             </w:pPr>
             <w:r>
-              <w:t>‘</w:t>
-            </w:r>
-            <w:proofErr w:type="gramStart"/>
-            <w:r>
-              <w:t>a</w:t>
-            </w:r>
-            <w:proofErr w:type="gramEnd"/>
-            <w:r>
-              <w:t>’</w:t>
+              <w:t>‘a’</w:t>
             </w:r>
           </w:p>
         </w:tc>
@@ -1709,15 +1654,7 @@
               <w:jc w:val="center"/>
             </w:pPr>
             <w:r>
-              <w:t>‘</w:t>
-            </w:r>
-            <w:proofErr w:type="gramStart"/>
-            <w:r>
-              <w:t>b</w:t>
-            </w:r>
-            <w:proofErr w:type="gramEnd"/>
-            <w:r>
-              <w:t>’</w:t>
+              <w:t>‘b’</w:t>
             </w:r>
           </w:p>
         </w:tc>
@@ -1731,15 +1668,7 @@
               <w:jc w:val="center"/>
             </w:pPr>
             <w:r>
-              <w:t>‘</w:t>
-            </w:r>
-            <w:proofErr w:type="gramStart"/>
-            <w:r>
-              <w:t>c</w:t>
-            </w:r>
-            <w:proofErr w:type="gramEnd"/>
-            <w:r>
-              <w:t>’</w:t>
+              <w:t>‘c’</w:t>
             </w:r>
           </w:p>
         </w:tc>
@@ -1772,12 +1701,10 @@
               <w:jc w:val="center"/>
             </w:pPr>
             <w:proofErr w:type="spellStart"/>
-            <w:proofErr w:type="gramStart"/>
             <w:r>
               <w:t>table</w:t>
             </w:r>
             <w:proofErr w:type="spellEnd"/>
-            <w:proofErr w:type="gramEnd"/>
             <w:r>
               <w:t>[a</w:t>
             </w:r>
@@ -1816,15 +1743,7 @@
               <w:jc w:val="center"/>
             </w:pPr>
             <w:r>
-              <w:t>‘</w:t>
-            </w:r>
-            <w:proofErr w:type="gramStart"/>
-            <w:r>
-              <w:t>a</w:t>
-            </w:r>
-            <w:proofErr w:type="gramEnd"/>
-            <w:r>
-              <w:t>’</w:t>
+              <w:t>‘a’</w:t>
             </w:r>
           </w:p>
         </w:tc>
@@ -1838,15 +1757,7 @@
               <w:jc w:val="center"/>
             </w:pPr>
             <w:r>
-              <w:t>‘</w:t>
-            </w:r>
-            <w:proofErr w:type="gramStart"/>
-            <w:r>
-              <w:t>b</w:t>
-            </w:r>
-            <w:proofErr w:type="gramEnd"/>
-            <w:r>
-              <w:t>’</w:t>
+              <w:t>‘b’</w:t>
             </w:r>
           </w:p>
         </w:tc>
@@ -1860,15 +1771,7 @@
               <w:jc w:val="center"/>
             </w:pPr>
             <w:r>
-              <w:t>‘</w:t>
-            </w:r>
-            <w:proofErr w:type="gramStart"/>
-            <w:r>
-              <w:t>c</w:t>
-            </w:r>
-            <w:proofErr w:type="gramEnd"/>
-            <w:r>
-              <w:t>’</w:t>
+              <w:t>‘c’</w:t>
             </w:r>
           </w:p>
         </w:tc>
@@ -1887,15 +1790,7 @@
               <w:jc w:val="center"/>
             </w:pPr>
             <w:r>
-              <w:t>‘</w:t>
-            </w:r>
-            <w:proofErr w:type="gramStart"/>
-            <w:r>
-              <w:t>a</w:t>
-            </w:r>
-            <w:proofErr w:type="gramEnd"/>
-            <w:r>
-              <w:t>’</w:t>
+              <w:t>‘a’</w:t>
             </w:r>
           </w:p>
         </w:tc>
@@ -1909,15 +1804,7 @@
               <w:jc w:val="center"/>
             </w:pPr>
             <w:r>
-              <w:t>‘</w:t>
-            </w:r>
-            <w:proofErr w:type="gramStart"/>
-            <w:r>
-              <w:t>a</w:t>
-            </w:r>
-            <w:proofErr w:type="gramEnd"/>
-            <w:r>
-              <w:t>’</w:t>
+              <w:t>‘a’</w:t>
             </w:r>
           </w:p>
         </w:tc>
@@ -1931,15 +1818,7 @@
               <w:jc w:val="center"/>
             </w:pPr>
             <w:r>
-              <w:t>‘</w:t>
-            </w:r>
-            <w:proofErr w:type="gramStart"/>
-            <w:r>
-              <w:t>b</w:t>
-            </w:r>
-            <w:proofErr w:type="gramEnd"/>
-            <w:r>
-              <w:t>’</w:t>
+              <w:t>‘b’</w:t>
             </w:r>
           </w:p>
         </w:tc>
@@ -1953,15 +1832,7 @@
               <w:jc w:val="center"/>
             </w:pPr>
             <w:r>
-              <w:t>‘</w:t>
-            </w:r>
-            <w:proofErr w:type="gramStart"/>
-            <w:r>
-              <w:t>c</w:t>
-            </w:r>
-            <w:proofErr w:type="gramEnd"/>
-            <w:r>
-              <w:t>’</w:t>
+              <w:t>‘c’</w:t>
             </w:r>
           </w:p>
         </w:tc>
@@ -1994,15 +1865,7 @@
               <w:jc w:val="center"/>
             </w:pPr>
             <w:r>
-              <w:t>‘</w:t>
-            </w:r>
-            <w:proofErr w:type="gramStart"/>
-            <w:r>
-              <w:t>b</w:t>
-            </w:r>
-            <w:proofErr w:type="gramEnd"/>
-            <w:r>
-              <w:t>’</w:t>
+              <w:t>‘b’</w:t>
             </w:r>
           </w:p>
         </w:tc>
@@ -2016,15 +1879,7 @@
               <w:jc w:val="center"/>
             </w:pPr>
             <w:r>
-              <w:t>‘</w:t>
-            </w:r>
-            <w:proofErr w:type="gramStart"/>
-            <w:r>
-              <w:t>b</w:t>
-            </w:r>
-            <w:proofErr w:type="gramEnd"/>
-            <w:r>
-              <w:t>’</w:t>
+              <w:t>‘b’</w:t>
             </w:r>
           </w:p>
         </w:tc>
@@ -2038,15 +1893,7 @@
               <w:jc w:val="center"/>
             </w:pPr>
             <w:r>
-              <w:t>‘</w:t>
-            </w:r>
-            <w:proofErr w:type="gramStart"/>
-            <w:r>
-              <w:t>d</w:t>
-            </w:r>
-            <w:proofErr w:type="gramEnd"/>
-            <w:r>
-              <w:t>’</w:t>
+              <w:t>‘d’</w:t>
             </w:r>
           </w:p>
         </w:tc>
@@ -2074,15 +1921,7 @@
               <w:jc w:val="center"/>
             </w:pPr>
             <w:r>
-              <w:t>‘</w:t>
-            </w:r>
-            <w:proofErr w:type="gramStart"/>
-            <w:r>
-              <w:t>a</w:t>
-            </w:r>
-            <w:proofErr w:type="gramEnd"/>
-            <w:r>
-              <w:t>’</w:t>
+              <w:t>‘a’</w:t>
             </w:r>
           </w:p>
         </w:tc>
@@ -2101,15 +1940,7 @@
               <w:jc w:val="center"/>
             </w:pPr>
             <w:r>
-              <w:t>‘</w:t>
-            </w:r>
-            <w:proofErr w:type="gramStart"/>
-            <w:r>
-              <w:t>c</w:t>
-            </w:r>
-            <w:proofErr w:type="gramEnd"/>
-            <w:r>
-              <w:t>’</w:t>
+              <w:t>‘c’</w:t>
             </w:r>
           </w:p>
         </w:tc>
@@ -2123,15 +1954,7 @@
               <w:jc w:val="center"/>
             </w:pPr>
             <w:r>
-              <w:t>‘</w:t>
-            </w:r>
-            <w:proofErr w:type="gramStart"/>
-            <w:r>
-              <w:t>c</w:t>
-            </w:r>
-            <w:proofErr w:type="gramEnd"/>
-            <w:r>
-              <w:t>’</w:t>
+              <w:t>‘c’</w:t>
             </w:r>
           </w:p>
         </w:tc>
@@ -2159,15 +1982,7 @@
               <w:jc w:val="center"/>
             </w:pPr>
             <w:r>
-              <w:t>‘</w:t>
-            </w:r>
-            <w:proofErr w:type="gramStart"/>
-            <w:r>
-              <w:t>a</w:t>
-            </w:r>
-            <w:proofErr w:type="gramEnd"/>
-            <w:r>
-              <w:t>’</w:t>
+              <w:t>‘a’</w:t>
             </w:r>
           </w:p>
         </w:tc>
@@ -2181,15 +1996,7 @@
               <w:jc w:val="center"/>
             </w:pPr>
             <w:r>
-              <w:t>‘</w:t>
-            </w:r>
-            <w:proofErr w:type="gramStart"/>
-            <w:r>
-              <w:t>b</w:t>
-            </w:r>
-            <w:proofErr w:type="gramEnd"/>
-            <w:r>
-              <w:t>’</w:t>
+              <w:t>‘b’</w:t>
             </w:r>
           </w:p>
         </w:tc>
@@ -2225,15 +2032,19 @@
         <w:t xml:space="preserve">Nota-se, entretanto, </w:t>
       </w:r>
       <w:r>
-        <w:t>que (G, *) não forma grupo. Isto será verificado posteriormente pela classe “Group.cpp”.</w:t>
-      </w:r>
-    </w:p>
-    <w:p>
-      <w:pPr>
-        <w:pStyle w:val="Default"/>
-        <w:ind w:firstLine="510"/>
-        <w:jc w:val="both"/>
-      </w:pPr>
+        <w:t>que (G, *) não forma grupo. Isto será verificado pos</w:t>
+      </w:r>
+      <w:r>
+        <w:t>teriormente pela classe “</w:t>
+      </w:r>
+      <w:proofErr w:type="spellStart"/>
+      <w:r>
+        <w:t>Group.h</w:t>
+      </w:r>
+      <w:proofErr w:type="spellEnd"/>
+      <w:r>
+        <w:t>”.</w:t>
+      </w:r>
     </w:p>
     <w:p>
       <w:pPr>
@@ -2368,14 +2179,7 @@
         <w:rPr>
           <w:color w:val="000000"/>
         </w:rPr>
-        <w:t xml:space="preserve"> </w:t>
-      </w:r>
-      <w:proofErr w:type="gramStart"/>
-      <w:r>
-        <w:rPr>
-          <w:color w:val="000000"/>
-        </w:rPr>
-        <w:t xml:space="preserve">Se </w:t>
+        <w:t xml:space="preserve"> Se </w:t>
       </w:r>
       <m:oMath>
         <m:sSub>
@@ -2527,14 +2331,7 @@
         <w:rPr>
           <w:color w:val="000000"/>
         </w:rPr>
-        <w:t xml:space="preserve"> então</w:t>
-      </w:r>
-      <w:proofErr w:type="gramEnd"/>
-      <w:r>
-        <w:rPr>
-          <w:color w:val="000000"/>
-        </w:rPr>
-        <w:t xml:space="preserve"> a propriedade é válida e o método retorna “true”. Caso contrário </w:t>
+        <w:t xml:space="preserve"> então a propriedade é válida e o método retorna “true”. Caso contrário </w:t>
       </w:r>
       <w:r>
         <w:rPr>
@@ -2635,14 +2432,7 @@
             <w:rFonts w:ascii="Cambria Math" w:hAnsi="Cambria Math"/>
             <w:color w:val="000000"/>
           </w:rPr>
-          <m:t>∈G</m:t>
-        </m:r>
-        <m:r>
-          <w:rPr>
-            <w:rFonts w:ascii="Cambria Math" w:hAnsi="Cambria Math"/>
-            <w:color w:val="000000"/>
-          </w:rPr>
-          <m:t xml:space="preserve">, se ∃ </m:t>
+          <m:t xml:space="preserve">∈G, se ∃ </m:t>
         </m:r>
         <m:sSubSup>
           <m:sSubSupPr>
@@ -2687,14 +2477,7 @@
             <w:rFonts w:ascii="Cambria Math" w:hAnsi="Cambria Math"/>
             <w:color w:val="000000"/>
           </w:rPr>
-          <m:t>∈G</m:t>
-        </m:r>
-        <m:r>
-          <w:rPr>
-            <w:rFonts w:ascii="Cambria Math" w:hAnsi="Cambria Math"/>
-            <w:color w:val="000000"/>
-          </w:rPr>
-          <m:t>|</m:t>
+          <m:t>∈G|</m:t>
         </m:r>
         <m:sSubSup>
           <m:sSubSupPr>
@@ -2775,14 +2558,7 @@
             <w:rFonts w:ascii="Cambria Math" w:hAnsi="Cambria Math"/>
             <w:color w:val="000000"/>
           </w:rPr>
-          <m:t>=1</m:t>
-        </m:r>
-        <m:r>
-          <w:rPr>
-            <w:rFonts w:ascii="Cambria Math" w:hAnsi="Cambria Math"/>
-            <w:color w:val="000000"/>
-          </w:rPr>
-          <m:t xml:space="preserve"> e </m:t>
+          <m:t xml:space="preserve">=1 e </m:t>
         </m:r>
         <m:sSub>
           <m:sSubPr>
@@ -2942,11 +2718,7 @@
         <w:t>)</w:t>
       </w:r>
       <w:r>
-        <w:t xml:space="preserve">” verifica a propriedade de associatividade. </w:t>
-      </w:r>
-      <w:proofErr w:type="gramStart"/>
-      <w:r>
-        <w:t xml:space="preserve">Se </w:t>
+        <w:t xml:space="preserve">” verifica a propriedade de associatividade. Se </w:t>
       </w:r>
       <m:oMath>
         <m:d>
@@ -3263,118 +3035,317 @@
         </m:r>
       </m:oMath>
       <w:r>
-        <w:t xml:space="preserve"> então</w:t>
+        <w:t xml:space="preserve"> então a propriedade é válida retornando-se “true”. </w:t>
+      </w:r>
+      <w:r>
+        <w:t xml:space="preserve">O valor retornado é </w:t>
+      </w:r>
+      <w:r>
+        <w:t>“false” caso contrário.</w:t>
+      </w:r>
+    </w:p>
+    <w:p>
+      <w:pPr>
+        <w:pStyle w:val="Default"/>
+        <w:ind w:firstLine="510"/>
+        <w:jc w:val="both"/>
+      </w:pPr>
+      <w:r>
+        <w:t xml:space="preserve">(G, *) formará um grupo somente se todos os métodos acima retornarem </w:t>
+      </w:r>
+      <w:r>
+        <w:t>“true”.</w:t>
+      </w:r>
+    </w:p>
+    <w:p>
+      <w:pPr>
+        <w:pStyle w:val="Default"/>
+        <w:ind w:firstLine="510"/>
+        <w:jc w:val="both"/>
+      </w:pPr>
+      <w:r>
+        <w:t xml:space="preserve">Dos arquivos de testes disponíveis </w:t>
+      </w:r>
+      <w:r>
+        <w:t>dois</w:t>
+      </w:r>
+      <w:r>
+        <w:t xml:space="preserve"> deles</w:t>
+      </w:r>
+      <w:r>
+        <w:t xml:space="preserve"> não formam grupo: “</w:t>
+      </w:r>
+      <w:proofErr w:type="spellStart"/>
+      <w:r>
+        <w:t>table</w:t>
+      </w:r>
+      <w:proofErr w:type="spellEnd"/>
+      <w:r>
+        <w:t xml:space="preserve"> 3.txt” não satisfaz a propriedade de associatividade; “</w:t>
+      </w:r>
+      <w:proofErr w:type="spellStart"/>
+      <w:r>
+        <w:t>table</w:t>
+      </w:r>
+      <w:proofErr w:type="spellEnd"/>
+      <w:r>
+        <w:t xml:space="preserve"> 4.txt” não satisfaz a propriedade de fechamento.</w:t>
+      </w:r>
+    </w:p>
+    <w:p>
+      <w:pPr>
+        <w:pStyle w:val="Default"/>
+        <w:ind w:firstLine="510"/>
+        <w:jc w:val="both"/>
+      </w:pPr>
+    </w:p>
+    <w:p>
+      <w:pPr>
+        <w:pStyle w:val="Default"/>
+        <w:jc w:val="both"/>
+        <w:rPr>
+          <w:b/>
+        </w:rPr>
+      </w:pPr>
+      <w:r>
+        <w:rPr>
+          <w:b/>
+        </w:rPr>
+        <w:t>Geração dos subgrupos</w:t>
+      </w:r>
+    </w:p>
+    <w:p>
+      <w:pPr>
+        <w:pStyle w:val="Default"/>
+        <w:ind w:firstLine="510"/>
+        <w:jc w:val="both"/>
+      </w:pPr>
+    </w:p>
+    <w:p>
+      <w:pPr>
+        <w:pStyle w:val="Default"/>
+        <w:ind w:firstLine="510"/>
+        <w:jc w:val="both"/>
+      </w:pPr>
+      <w:r>
+        <w:t xml:space="preserve">Após a leitura e verificação da validade do grupo, executa-se um algoritmo força bruta de </w:t>
+      </w:r>
+      <w:proofErr w:type="spellStart"/>
+      <w:r>
+        <w:t>backtrack</w:t>
+      </w:r>
+      <w:proofErr w:type="spellEnd"/>
+      <w:r>
+        <w:t xml:space="preserve"> recursivo para gerar todos os grupos possíveis.</w:t>
+      </w:r>
+    </w:p>
+    <w:p>
+      <w:pPr>
+        <w:pStyle w:val="Default"/>
+        <w:ind w:firstLine="510"/>
+        <w:jc w:val="both"/>
+      </w:pPr>
+      <w:r>
+        <w:t>Os métodos “</w:t>
+      </w:r>
+      <w:proofErr w:type="spellStart"/>
+      <w:r>
+        <w:t>list</w:t>
+      </w:r>
+      <w:proofErr w:type="spellEnd"/>
+      <w:r>
+        <w:t>&lt;</w:t>
+      </w:r>
+      <w:proofErr w:type="spellStart"/>
+      <w:r>
+        <w:t>Group</w:t>
+      </w:r>
+      <w:proofErr w:type="spellEnd"/>
+      <w:r>
+        <w:t xml:space="preserve">&gt; </w:t>
+      </w:r>
+      <w:proofErr w:type="spellStart"/>
+      <w:proofErr w:type="gramStart"/>
+      <w:r>
+        <w:t>generateSubgroups</w:t>
+      </w:r>
+      <w:proofErr w:type="spellEnd"/>
+      <w:r>
+        <w:t>(</w:t>
       </w:r>
       <w:proofErr w:type="gramEnd"/>
       <w:r>
-        <w:t xml:space="preserve"> a propriedade é válida retornando-se “true”. </w:t>
-      </w:r>
-      <w:r>
-        <w:t>O valor retornado é</w:t>
-      </w:r>
+        <w:t>)” e “</w:t>
+      </w:r>
+      <w:proofErr w:type="spellStart"/>
+      <w:r>
+        <w:t>void</w:t>
+      </w:r>
+      <w:proofErr w:type="spellEnd"/>
+      <w:r>
+        <w:t xml:space="preserve"> </w:t>
+      </w:r>
+      <w:proofErr w:type="spellStart"/>
+      <w:r>
+        <w:t>backTrack</w:t>
+      </w:r>
+      <w:proofErr w:type="spellEnd"/>
+      <w:r>
+        <w:t>(</w:t>
+      </w:r>
+      <w:proofErr w:type="spellStart"/>
+      <w:r>
+        <w:t>list</w:t>
+      </w:r>
+      <w:proofErr w:type="spellEnd"/>
+      <w:r>
+        <w:t>&lt;</w:t>
+      </w:r>
+      <w:proofErr w:type="spellStart"/>
+      <w:r>
+        <w:t>Group</w:t>
+      </w:r>
+      <w:proofErr w:type="spellEnd"/>
+      <w:r>
+        <w:t xml:space="preserve">&gt; &amp; </w:t>
+      </w:r>
+      <w:proofErr w:type="spellStart"/>
+      <w:r>
+        <w:t>ans</w:t>
+      </w:r>
+      <w:proofErr w:type="spellEnd"/>
+      <w:r>
+        <w:t xml:space="preserve">, </w:t>
+      </w:r>
+      <w:proofErr w:type="spellStart"/>
+      <w:r>
+        <w:t>int</w:t>
+      </w:r>
+      <w:proofErr w:type="spellEnd"/>
+      <w:r>
+        <w:t xml:space="preserve"> n)” implementam o algoritmo. É realizada uma verificaç</w:t>
+      </w:r>
+      <w:r>
+        <w:t xml:space="preserve">ão de fechamento do grupo a cada passo para acelerar o processo. A complexidade é de aproximadamente </w:t>
+      </w:r>
+      <w:proofErr w:type="gramStart"/>
+      <w:r>
+        <w:t>O(</w:t>
+      </w:r>
+      <w:proofErr w:type="gramEnd"/>
+      <w:r>
+        <w:t>m), onde m é o número de subgrupos.</w:t>
+      </w:r>
+    </w:p>
+    <w:p>
+      <w:pPr>
+        <w:pStyle w:val="Default"/>
+        <w:ind w:firstLine="510"/>
+        <w:jc w:val="both"/>
+      </w:pPr>
+      <w:r>
+        <w:t>Na classe “</w:t>
+      </w:r>
+      <w:proofErr w:type="spellStart"/>
+      <w:r>
+        <w:t>HasseDiagram.h</w:t>
+      </w:r>
+      <w:proofErr w:type="spellEnd"/>
+      <w:r>
+        <w:t xml:space="preserve">”, o diagrama de </w:t>
+      </w:r>
+      <w:proofErr w:type="spellStart"/>
+      <w:r>
+        <w:t>Hasse</w:t>
+      </w:r>
+      <w:proofErr w:type="spellEnd"/>
+      <w:r>
+        <w:t xml:space="preserve"> é construído no método “</w:t>
+      </w:r>
+      <w:proofErr w:type="spellStart"/>
+      <w:r>
+        <w:t>bool</w:t>
+      </w:r>
+      <w:proofErr w:type="spellEnd"/>
+      <w:r>
+        <w:t xml:space="preserve"> </w:t>
+      </w:r>
+      <w:proofErr w:type="spellStart"/>
+      <w:proofErr w:type="gramStart"/>
+      <w:r>
+        <w:t>buildDiagram</w:t>
+      </w:r>
+      <w:proofErr w:type="spellEnd"/>
+      <w:r>
+        <w:t>(</w:t>
+      </w:r>
+      <w:proofErr w:type="gramEnd"/>
+      <w:r>
+        <w:t>)” e escrito no arquivo pelo método “</w:t>
+      </w:r>
+      <w:proofErr w:type="spellStart"/>
+      <w:r>
+        <w:t>bool</w:t>
+      </w:r>
+      <w:proofErr w:type="spellEnd"/>
+      <w:r>
+        <w:t xml:space="preserve"> </w:t>
+      </w:r>
+      <w:proofErr w:type="spellStart"/>
+      <w:r>
+        <w:t>writeFile</w:t>
+      </w:r>
+      <w:proofErr w:type="spellEnd"/>
+      <w:r>
+        <w:t xml:space="preserve">(char * </w:t>
+      </w:r>
+      <w:proofErr w:type="spellStart"/>
+      <w:r>
+        <w:t>name</w:t>
+      </w:r>
+      <w:proofErr w:type="spellEnd"/>
+      <w:r>
+        <w:t>)</w:t>
+      </w:r>
+      <w:r>
+        <w:t>”.</w:t>
+      </w:r>
+    </w:p>
+    <w:p>
+      <w:pPr>
+        <w:pStyle w:val="Default"/>
+        <w:ind w:firstLine="510"/>
+        <w:jc w:val="both"/>
+      </w:pPr>
+      <w:r>
+        <w:t xml:space="preserve">O arquivo escrito pode então ser aberto no </w:t>
+      </w:r>
+      <w:proofErr w:type="spellStart"/>
+      <w:r>
+        <w:t>GraphViz</w:t>
+      </w:r>
+      <w:proofErr w:type="spellEnd"/>
+      <w:r>
+        <w:t>.</w:t>
+      </w:r>
+    </w:p>
+    <w:p>
+      <w:pPr>
+        <w:pStyle w:val="Default"/>
+        <w:ind w:firstLine="510"/>
+        <w:jc w:val="both"/>
+      </w:pPr>
+    </w:p>
+    <w:p>
+      <w:pPr>
+        <w:pStyle w:val="Default"/>
+      </w:pPr>
       <w:bookmarkStart w:id="0" w:name="_GoBack"/>
       <w:bookmarkEnd w:id="0"/>
-      <w:r>
-        <w:t xml:space="preserve"> </w:t>
-      </w:r>
-      <w:r>
-        <w:t>“false” caso contrário.</w:t>
-      </w:r>
-    </w:p>
-    <w:p>
-      <w:pPr>
-        <w:pStyle w:val="Default"/>
-        <w:ind w:firstLine="510"/>
-        <w:jc w:val="both"/>
-      </w:pPr>
-      <w:r>
-        <w:t xml:space="preserve">(G, *) formará um grupo somente se todos os métodos acima retornarem </w:t>
-      </w:r>
-      <w:r>
-        <w:t>“true”.</w:t>
-      </w:r>
-    </w:p>
-    <w:p>
-      <w:pPr>
-        <w:pStyle w:val="Default"/>
-        <w:ind w:firstLine="510"/>
-        <w:jc w:val="both"/>
-      </w:pPr>
-      <w:r>
-        <w:t xml:space="preserve">Dos arquivos de testes disponíveis </w:t>
-      </w:r>
-      <w:r>
-        <w:t>dois</w:t>
-      </w:r>
-      <w:r>
-        <w:t xml:space="preserve"> deles</w:t>
-      </w:r>
-      <w:r>
-        <w:t xml:space="preserve"> não formam grupo: “</w:t>
-      </w:r>
-      <w:proofErr w:type="spellStart"/>
-      <w:r>
-        <w:t>table</w:t>
-      </w:r>
-      <w:proofErr w:type="spellEnd"/>
-      <w:r>
-        <w:t xml:space="preserve"> 3.txt” não satisfaz a propriedade de associatividade; “</w:t>
-      </w:r>
-      <w:proofErr w:type="spellStart"/>
-      <w:r>
-        <w:t>table</w:t>
-      </w:r>
-      <w:proofErr w:type="spellEnd"/>
-      <w:r>
-        <w:t xml:space="preserve"> 4.txt” não satisfaz a propriedade de fechamento.</w:t>
-      </w:r>
-    </w:p>
-    <w:p>
-      <w:pPr>
-        <w:pStyle w:val="Default"/>
-        <w:ind w:firstLine="510"/>
-        <w:jc w:val="both"/>
-      </w:pPr>
-    </w:p>
-    <w:p>
-      <w:pPr>
-        <w:pStyle w:val="Default"/>
-        <w:ind w:firstLine="510"/>
-        <w:jc w:val="both"/>
-      </w:pPr>
-    </w:p>
-    <w:p>
-      <w:pPr>
-        <w:pStyle w:val="Default"/>
-        <w:jc w:val="both"/>
-        <w:rPr>
-          <w:b/>
-        </w:rPr>
-      </w:pPr>
-      <w:r>
-        <w:rPr>
-          <w:b/>
-        </w:rPr>
-        <w:t>Geração dos subgrupos</w:t>
-      </w:r>
-    </w:p>
-    <w:p>
-      <w:pPr>
-        <w:pStyle w:val="Default"/>
-        <w:ind w:firstLine="510"/>
-        <w:jc w:val="both"/>
-      </w:pPr>
-    </w:p>
-    <w:p>
-      <w:pPr>
-        <w:pStyle w:val="Default"/>
-        <w:ind w:firstLine="510"/>
-        <w:jc w:val="both"/>
-      </w:pPr>
     </w:p>
     <w:sectPr>
-      <w:headerReference w:type="default" r:id="rId9"/>
-      <w:footerReference w:type="default" r:id="rId10"/>
+      <w:headerReference w:type="default" r:id="rId8"/>
+      <w:footerReference w:type="default" r:id="rId9"/>
       <w:pgSz w:w="11907" w:h="16839" w:code="9"/>
       <w:pgMar w:top="1021" w:right="1021" w:bottom="1021" w:left="1021" w:header="737" w:footer="454" w:gutter="0"/>
       <w:cols w:space="720"/>
@@ -3386,7 +3357,7 @@
 </file>
 
 <file path=word/endnotes.xml><?xml version="1.0" encoding="utf-8"?>
-<w:endnotes xmlns:wpc="http://schemas.microsoft.com/office/word/2010/wordprocessingCanvas" xmlns:mc="http://schemas.openxmlformats.org/markup-compatibility/2006" xmlns:o="urn:schemas-microsoft-com:office:office" xmlns:r="http://schemas.openxmlformats.org/officeDocument/2006/relationships" xmlns:m="http://schemas.openxmlformats.org/officeDocument/2006/math" xmlns:v="urn:schemas-microsoft-com:vml" xmlns:wp14="http://schemas.microsoft.com/office/word/2010/wordprocessingDrawing" xmlns:wp="http://schemas.openxmlformats.org/drawingml/2006/wordprocessingDrawing" xmlns:w10="urn:schemas-microsoft-com:office:word" xmlns:w="http://schemas.openxmlformats.org/wordprocessingml/2006/main" xmlns:w14="http://schemas.microsoft.com/office/word/2010/wordml" xmlns:w15="http://schemas.microsoft.com/office/word/2012/wordml" xmlns:wpg="http://schemas.microsoft.com/office/word/2010/wordprocessingGroup" xmlns:wpi="http://schemas.microsoft.com/office/word/2010/wordprocessingInk" xmlns:wne="http://schemas.microsoft.com/office/word/2006/wordml" xmlns:wps="http://schemas.microsoft.com/office/word/2010/wordprocessingShape" mc:Ignorable="w14 w15 wp14">
+<w:endnotes xmlns:wpc="http://schemas.microsoft.com/office/word/2010/wordprocessingCanvas" xmlns:cx="http://schemas.microsoft.com/office/drawing/2014/chartex" xmlns:mc="http://schemas.openxmlformats.org/markup-compatibility/2006" xmlns:o="urn:schemas-microsoft-com:office:office" xmlns:r="http://schemas.openxmlformats.org/officeDocument/2006/relationships" xmlns:m="http://schemas.openxmlformats.org/officeDocument/2006/math" xmlns:v="urn:schemas-microsoft-com:vml" xmlns:wp14="http://schemas.microsoft.com/office/word/2010/wordprocessingDrawing" xmlns:wp="http://schemas.openxmlformats.org/drawingml/2006/wordprocessingDrawing" xmlns:w10="urn:schemas-microsoft-com:office:word" xmlns:w="http://schemas.openxmlformats.org/wordprocessingml/2006/main" xmlns:w14="http://schemas.microsoft.com/office/word/2010/wordml" xmlns:w15="http://schemas.microsoft.com/office/word/2012/wordml" xmlns:w16se="http://schemas.microsoft.com/office/word/2015/wordml/symex" xmlns:wpg="http://schemas.microsoft.com/office/word/2010/wordprocessingGroup" xmlns:wpi="http://schemas.microsoft.com/office/word/2010/wordprocessingInk" xmlns:wne="http://schemas.microsoft.com/office/word/2006/wordml" xmlns:wps="http://schemas.microsoft.com/office/word/2010/wordprocessingShape" mc:Ignorable="w14 w15 w16se wp14">
   <w:endnote w:type="separator" w:id="-1">
     <w:p>
       <w:r>
@@ -3405,7 +3376,7 @@
 </file>
 
 <file path=word/footer1.xml><?xml version="1.0" encoding="utf-8"?>
-<w:ftr xmlns:wpc="http://schemas.microsoft.com/office/word/2010/wordprocessingCanvas" xmlns:mc="http://schemas.openxmlformats.org/markup-compatibility/2006" xmlns:o="urn:schemas-microsoft-com:office:office" xmlns:r="http://schemas.openxmlformats.org/officeDocument/2006/relationships" xmlns:m="http://schemas.openxmlformats.org/officeDocument/2006/math" xmlns:v="urn:schemas-microsoft-com:vml" xmlns:wp14="http://schemas.microsoft.com/office/word/2010/wordprocessingDrawing" xmlns:wp="http://schemas.openxmlformats.org/drawingml/2006/wordprocessingDrawing" xmlns:w10="urn:schemas-microsoft-com:office:word" xmlns:w="http://schemas.openxmlformats.org/wordprocessingml/2006/main" xmlns:w14="http://schemas.microsoft.com/office/word/2010/wordml" xmlns:w15="http://schemas.microsoft.com/office/word/2012/wordml" xmlns:wpg="http://schemas.microsoft.com/office/word/2010/wordprocessingGroup" xmlns:wpi="http://schemas.microsoft.com/office/word/2010/wordprocessingInk" xmlns:wne="http://schemas.microsoft.com/office/word/2006/wordml" xmlns:wps="http://schemas.microsoft.com/office/word/2010/wordprocessingShape" mc:Ignorable="w14 w15 wp14">
+<w:ftr xmlns:wpc="http://schemas.microsoft.com/office/word/2010/wordprocessingCanvas" xmlns:cx="http://schemas.microsoft.com/office/drawing/2014/chartex" xmlns:mc="http://schemas.openxmlformats.org/markup-compatibility/2006" xmlns:o="urn:schemas-microsoft-com:office:office" xmlns:r="http://schemas.openxmlformats.org/officeDocument/2006/relationships" xmlns:m="http://schemas.openxmlformats.org/officeDocument/2006/math" xmlns:v="urn:schemas-microsoft-com:vml" xmlns:wp14="http://schemas.microsoft.com/office/word/2010/wordprocessingDrawing" xmlns:wp="http://schemas.openxmlformats.org/drawingml/2006/wordprocessingDrawing" xmlns:w10="urn:schemas-microsoft-com:office:word" xmlns:w="http://schemas.openxmlformats.org/wordprocessingml/2006/main" xmlns:w14="http://schemas.microsoft.com/office/word/2010/wordml" xmlns:w15="http://schemas.microsoft.com/office/word/2012/wordml" xmlns:w16se="http://schemas.microsoft.com/office/word/2015/wordml/symex" xmlns:wpg="http://schemas.microsoft.com/office/word/2010/wordprocessingGroup" xmlns:wpi="http://schemas.microsoft.com/office/word/2010/wordprocessingInk" xmlns:wne="http://schemas.microsoft.com/office/word/2006/wordml" xmlns:wps="http://schemas.microsoft.com/office/word/2010/wordprocessingShape" mc:Ignorable="w14 w15 w16se wp14">
   <w:p>
     <w:pPr>
       <w:pStyle w:val="Rodap"/>
@@ -3457,7 +3428,7 @@
 </file>
 
 <file path=word/footnotes.xml><?xml version="1.0" encoding="utf-8"?>
-<w:footnotes xmlns:wpc="http://schemas.microsoft.com/office/word/2010/wordprocessingCanvas" xmlns:mc="http://schemas.openxmlformats.org/markup-compatibility/2006" xmlns:o="urn:schemas-microsoft-com:office:office" xmlns:r="http://schemas.openxmlformats.org/officeDocument/2006/relationships" xmlns:m="http://schemas.openxmlformats.org/officeDocument/2006/math" xmlns:v="urn:schemas-microsoft-com:vml" xmlns:wp14="http://schemas.microsoft.com/office/word/2010/wordprocessingDrawing" xmlns:wp="http://schemas.openxmlformats.org/drawingml/2006/wordprocessingDrawing" xmlns:w10="urn:schemas-microsoft-com:office:word" xmlns:w="http://schemas.openxmlformats.org/wordprocessingml/2006/main" xmlns:w14="http://schemas.microsoft.com/office/word/2010/wordml" xmlns:w15="http://schemas.microsoft.com/office/word/2012/wordml" xmlns:wpg="http://schemas.microsoft.com/office/word/2010/wordprocessingGroup" xmlns:wpi="http://schemas.microsoft.com/office/word/2010/wordprocessingInk" xmlns:wne="http://schemas.microsoft.com/office/word/2006/wordml" xmlns:wps="http://schemas.microsoft.com/office/word/2010/wordprocessingShape" mc:Ignorable="w14 w15 wp14">
+<w:footnotes xmlns:wpc="http://schemas.microsoft.com/office/word/2010/wordprocessingCanvas" xmlns:cx="http://schemas.microsoft.com/office/drawing/2014/chartex" xmlns:mc="http://schemas.openxmlformats.org/markup-compatibility/2006" xmlns:o="urn:schemas-microsoft-com:office:office" xmlns:r="http://schemas.openxmlformats.org/officeDocument/2006/relationships" xmlns:m="http://schemas.openxmlformats.org/officeDocument/2006/math" xmlns:v="urn:schemas-microsoft-com:vml" xmlns:wp14="http://schemas.microsoft.com/office/word/2010/wordprocessingDrawing" xmlns:wp="http://schemas.openxmlformats.org/drawingml/2006/wordprocessingDrawing" xmlns:w10="urn:schemas-microsoft-com:office:word" xmlns:w="http://schemas.openxmlformats.org/wordprocessingml/2006/main" xmlns:w14="http://schemas.microsoft.com/office/word/2010/wordml" xmlns:w15="http://schemas.microsoft.com/office/word/2012/wordml" xmlns:w16se="http://schemas.microsoft.com/office/word/2015/wordml/symex" xmlns:wpg="http://schemas.microsoft.com/office/word/2010/wordprocessingGroup" xmlns:wpi="http://schemas.microsoft.com/office/word/2010/wordprocessingInk" xmlns:wne="http://schemas.microsoft.com/office/word/2006/wordml" xmlns:wps="http://schemas.microsoft.com/office/word/2010/wordprocessingShape" mc:Ignorable="w14 w15 w16se wp14">
   <w:footnote w:type="separator" w:id="-1">
     <w:p>
       <w:r>
@@ -3476,7 +3447,7 @@
 </file>
 
 <file path=word/header1.xml><?xml version="1.0" encoding="utf-8"?>
-<w:hdr xmlns:wpc="http://schemas.microsoft.com/office/word/2010/wordprocessingCanvas" xmlns:mc="http://schemas.openxmlformats.org/markup-compatibility/2006" xmlns:o="urn:schemas-microsoft-com:office:office" xmlns:r="http://schemas.openxmlformats.org/officeDocument/2006/relationships" xmlns:m="http://schemas.openxmlformats.org/officeDocument/2006/math" xmlns:v="urn:schemas-microsoft-com:vml" xmlns:wp14="http://schemas.microsoft.com/office/word/2010/wordprocessingDrawing" xmlns:wp="http://schemas.openxmlformats.org/drawingml/2006/wordprocessingDrawing" xmlns:w10="urn:schemas-microsoft-com:office:word" xmlns:w="http://schemas.openxmlformats.org/wordprocessingml/2006/main" xmlns:w14="http://schemas.microsoft.com/office/word/2010/wordml" xmlns:w15="http://schemas.microsoft.com/office/word/2012/wordml" xmlns:wpg="http://schemas.microsoft.com/office/word/2010/wordprocessingGroup" xmlns:wpi="http://schemas.microsoft.com/office/word/2010/wordprocessingInk" xmlns:wne="http://schemas.microsoft.com/office/word/2006/wordml" xmlns:wps="http://schemas.microsoft.com/office/word/2010/wordprocessingShape" mc:Ignorable="w14 w15 wp14">
+<w:hdr xmlns:wpc="http://schemas.microsoft.com/office/word/2010/wordprocessingCanvas" xmlns:cx="http://schemas.microsoft.com/office/drawing/2014/chartex" xmlns:mc="http://schemas.openxmlformats.org/markup-compatibility/2006" xmlns:o="urn:schemas-microsoft-com:office:office" xmlns:r="http://schemas.openxmlformats.org/officeDocument/2006/relationships" xmlns:m="http://schemas.openxmlformats.org/officeDocument/2006/math" xmlns:v="urn:schemas-microsoft-com:vml" xmlns:wp14="http://schemas.microsoft.com/office/word/2010/wordprocessingDrawing" xmlns:wp="http://schemas.openxmlformats.org/drawingml/2006/wordprocessingDrawing" xmlns:w10="urn:schemas-microsoft-com:office:word" xmlns:w="http://schemas.openxmlformats.org/wordprocessingml/2006/main" xmlns:w14="http://schemas.microsoft.com/office/word/2010/wordml" xmlns:w15="http://schemas.microsoft.com/office/word/2012/wordml" xmlns:w16se="http://schemas.microsoft.com/office/word/2015/wordml/symex" xmlns:wpg="http://schemas.microsoft.com/office/word/2010/wordprocessingGroup" xmlns:wpi="http://schemas.microsoft.com/office/word/2010/wordprocessingInk" xmlns:wne="http://schemas.microsoft.com/office/word/2006/wordml" xmlns:wps="http://schemas.microsoft.com/office/word/2010/wordprocessingShape" mc:Ignorable="w14 w15 w16se wp14">
   <w:p>
     <w:pPr>
       <w:pStyle w:val="Cabealho"/>
@@ -3501,20 +3472,14 @@
       <w:rPr>
         <w:sz w:val="18"/>
       </w:rPr>
-      <w:t xml:space="preserve"> CTC 20 - </w:t>
-    </w:r>
-    <w:r>
-      <w:rPr>
-        <w:sz w:val="18"/>
-      </w:rPr>
-      <w:t>1ª Atividade de Programação</w:t>
+      <w:t xml:space="preserve"> CTC 20 - 1ª Atividade de Programação</w:t>
     </w:r>
   </w:p>
 </w:hdr>
 </file>
 
 <file path=word/numbering.xml><?xml version="1.0" encoding="utf-8"?>
-<w:numbering xmlns:wpc="http://schemas.microsoft.com/office/word/2010/wordprocessingCanvas" xmlns:mc="http://schemas.openxmlformats.org/markup-compatibility/2006" xmlns:o="urn:schemas-microsoft-com:office:office" xmlns:r="http://schemas.openxmlformats.org/officeDocument/2006/relationships" xmlns:m="http://schemas.openxmlformats.org/officeDocument/2006/math" xmlns:v="urn:schemas-microsoft-com:vml" xmlns:wp14="http://schemas.microsoft.com/office/word/2010/wordprocessingDrawing" xmlns:wp="http://schemas.openxmlformats.org/drawingml/2006/wordprocessingDrawing" xmlns:w10="urn:schemas-microsoft-com:office:word" xmlns:w="http://schemas.openxmlformats.org/wordprocessingml/2006/main" xmlns:w14="http://schemas.microsoft.com/office/word/2010/wordml" xmlns:w15="http://schemas.microsoft.com/office/word/2012/wordml" xmlns:wpg="http://schemas.microsoft.com/office/word/2010/wordprocessingGroup" xmlns:wpi="http://schemas.microsoft.com/office/word/2010/wordprocessingInk" xmlns:wne="http://schemas.microsoft.com/office/word/2006/wordml" xmlns:wps="http://schemas.microsoft.com/office/word/2010/wordprocessingShape" mc:Ignorable="w14 w15 wp14">
+<w:numbering xmlns:wpc="http://schemas.microsoft.com/office/word/2010/wordprocessingCanvas" xmlns:cx="http://schemas.microsoft.com/office/drawing/2014/chartex" xmlns:mc="http://schemas.openxmlformats.org/markup-compatibility/2006" xmlns:o="urn:schemas-microsoft-com:office:office" xmlns:r="http://schemas.openxmlformats.org/officeDocument/2006/relationships" xmlns:m="http://schemas.openxmlformats.org/officeDocument/2006/math" xmlns:v="urn:schemas-microsoft-com:vml" xmlns:wp14="http://schemas.microsoft.com/office/word/2010/wordprocessingDrawing" xmlns:wp="http://schemas.openxmlformats.org/drawingml/2006/wordprocessingDrawing" xmlns:w10="urn:schemas-microsoft-com:office:word" xmlns:w="http://schemas.openxmlformats.org/wordprocessingml/2006/main" xmlns:w14="http://schemas.microsoft.com/office/word/2010/wordml" xmlns:w15="http://schemas.microsoft.com/office/word/2012/wordml" xmlns:w16se="http://schemas.microsoft.com/office/word/2015/wordml/symex" xmlns:wpg="http://schemas.microsoft.com/office/word/2010/wordprocessingGroup" xmlns:wpi="http://schemas.microsoft.com/office/word/2010/wordprocessingInk" xmlns:wne="http://schemas.microsoft.com/office/word/2006/wordml" xmlns:wps="http://schemas.microsoft.com/office/word/2010/wordprocessingShape" mc:Ignorable="w14 w15 w16se wp14">
   <w:abstractNum w:abstractNumId="0" w15:restartNumberingAfterBreak="0">
     <w:nsid w:val="867ECD2C"/>
     <w:multiLevelType w:val="hybridMultilevel"/>
@@ -3833,7 +3798,7 @@
 </file>
 
 <file path=word/styles.xml><?xml version="1.0" encoding="utf-8"?>
-<w:styles xmlns:mc="http://schemas.openxmlformats.org/markup-compatibility/2006" xmlns:r="http://schemas.openxmlformats.org/officeDocument/2006/relationships" xmlns:w="http://schemas.openxmlformats.org/wordprocessingml/2006/main" xmlns:w14="http://schemas.microsoft.com/office/word/2010/wordml" xmlns:w15="http://schemas.microsoft.com/office/word/2012/wordml" mc:Ignorable="w14 w15">
+<w:styles xmlns:mc="http://schemas.openxmlformats.org/markup-compatibility/2006" xmlns:r="http://schemas.openxmlformats.org/officeDocument/2006/relationships" xmlns:w="http://schemas.openxmlformats.org/wordprocessingml/2006/main" xmlns:w14="http://schemas.microsoft.com/office/word/2010/wordml" xmlns:w15="http://schemas.microsoft.com/office/word/2012/wordml" xmlns:w16se="http://schemas.microsoft.com/office/word/2015/wordml/symex" mc:Ignorable="w14 w15 w16se">
   <w:docDefaults>
     <w:rPrDefault>
       <w:rPr>

</xml_diff>